<commit_message>
RELEASE: updated FW version numbers and release date
</commit_message>
<xml_diff>
--- a/uvvm_vvc_framework/doc/Common_VVC_Methods.docx
+++ b/uvvm_vvc_framework/doc/Common_VVC_Methods.docx
@@ -14601,7 +14601,7 @@
               <w:sz w:val="14"/>
               <w:lang w:val="sq-AL"/>
             </w:rPr>
-            <w:t>1</w:t>
+            <w:t>2</w:t>
           </w:r>
           <w:r>
             <w:rPr>
@@ -14657,7 +14657,7 @@
               <w:sz w:val="14"/>
               <w:lang w:val="en-US"/>
             </w:rPr>
-            <w:t>2020-06-23</w:t>
+            <w:t>2021-04-07</w:t>
           </w:r>
           <w:r>
             <w:rPr>

</xml_diff>

<commit_message>
BV_UVVM-1079: changed from optional to required timeout value parameter in await_completion() in Common Methods QR
</commit_message>
<xml_diff>
--- a/uvvm_vvc_framework/doc/Common_VVC_Methods.docx
+++ b/uvvm_vvc_framework/doc/Common_VVC_Methods.docx
@@ -224,7 +224,7 @@
                 <w:color w:val="FFFFFF"/>
                 <w:szCs w:val="18"/>
               </w:rPr>
-              <w:t>(vvc_target, vvc_instance_idx, [vvc_channel,] [wanted_idx,] [timeout, [msg</w:t>
+              <w:t>(vvc_target, vvc_instance_idx, [vvc_channel,] [wanted_idx,] timeout, [msg</w:t>
             </w:r>
             <w:r>
               <w:rPr>
@@ -242,7 +242,7 @@
                 <w:color w:val="FFFFFF"/>
                 <w:szCs w:val="18"/>
               </w:rPr>
-              <w:t>]])</w:t>
+              <w:t>])</w:t>
             </w:r>
           </w:p>
           <w:p>
@@ -14657,7 +14657,7 @@
               <w:sz w:val="14"/>
               <w:lang w:val="en-US"/>
             </w:rPr>
-            <w:t>2021-04-07</w:t>
+            <w:t>2021-04-21</w:t>
           </w:r>
           <w:r>
             <w:rPr>

</xml_diff>